<commit_message>
Cambios antes del Release
</commit_message>
<xml_diff>
--- a/Release#2/Acta de Aceptación del Release Ing III 2021 v3.docx
+++ b/Release#2/Acta de Aceptación del Release Ing III 2021 v3.docx
@@ -1,6 +1,6 @@
 
 <file path=word/document.xml><?xml version="1.0" encoding="utf-8"?>
-<w:document xmlns:wpc="http://schemas.microsoft.com/office/word/2010/wordprocessingCanvas" xmlns:cx="http://schemas.microsoft.com/office/drawing/2014/chartex" xmlns:cx1="http://schemas.microsoft.com/office/drawing/2015/9/8/chartex" xmlns:cx2="http://schemas.microsoft.com/office/drawing/2015/10/21/chartex" xmlns:cx3="http://schemas.microsoft.com/office/drawing/2016/5/9/chartex" xmlns:cx4="http://schemas.microsoft.com/office/drawing/2016/5/10/chartex" xmlns:cx5="http://schemas.microsoft.com/office/drawing/2016/5/11/chartex" xmlns:cx6="http://schemas.microsoft.com/office/drawing/2016/5/12/chartex" xmlns:cx7="http://schemas.microsoft.com/office/drawing/2016/5/13/chartex" xmlns:cx8="http://schemas.microsoft.com/office/drawing/2016/5/14/chartex" xmlns:mc="http://schemas.openxmlformats.org/markup-compatibility/2006" xmlns:aink="http://schemas.microsoft.com/office/drawing/2016/ink" xmlns:am3d="http://schemas.microsoft.com/office/drawing/2017/model3d" xmlns:o="urn:schemas-microsoft-com:office:office" xmlns:r="http://schemas.openxmlformats.org/officeDocument/2006/relationships" xmlns:m="http://schemas.openxmlformats.org/officeDocument/2006/math" xmlns:v="urn:schemas-microsoft-com:vml" xmlns:wp14="http://schemas.microsoft.com/office/word/2010/wordprocessingDrawing" xmlns:wp="http://schemas.openxmlformats.org/drawingml/2006/wordprocessingDrawing" xmlns:w10="urn:schemas-microsoft-com:office:word" xmlns:w="http://schemas.openxmlformats.org/wordprocessingml/2006/main" xmlns:w14="http://schemas.microsoft.com/office/word/2010/wordml" xmlns:w15="http://schemas.microsoft.com/office/word/2012/wordml" xmlns:w16cex="http://schemas.microsoft.com/office/word/2018/wordml/cex" xmlns:w16cid="http://schemas.microsoft.com/office/word/2016/wordml/cid" xmlns:w16="http://schemas.microsoft.com/office/word/2018/wordml" xmlns:w16se="http://schemas.microsoft.com/office/word/2015/wordml/symex" xmlns:wpg="http://schemas.microsoft.com/office/word/2010/wordprocessingGroup" xmlns:wpi="http://schemas.microsoft.com/office/word/2010/wordprocessingInk" xmlns:wne="http://schemas.microsoft.com/office/word/2006/wordml" xmlns:wps="http://schemas.microsoft.com/office/word/2010/wordprocessingShape" mc:Ignorable="w14 w15 w16se w16cid w16 w16cex wp14">
+<w:document xmlns:wpc="http://schemas.microsoft.com/office/word/2010/wordprocessingCanvas" xmlns:cx="http://schemas.microsoft.com/office/drawing/2014/chartex" xmlns:cx1="http://schemas.microsoft.com/office/drawing/2015/9/8/chartex" xmlns:cx2="http://schemas.microsoft.com/office/drawing/2015/10/21/chartex" xmlns:cx3="http://schemas.microsoft.com/office/drawing/2016/5/9/chartex" xmlns:cx4="http://schemas.microsoft.com/office/drawing/2016/5/10/chartex" xmlns:cx5="http://schemas.microsoft.com/office/drawing/2016/5/11/chartex" xmlns:cx6="http://schemas.microsoft.com/office/drawing/2016/5/12/chartex" xmlns:cx7="http://schemas.microsoft.com/office/drawing/2016/5/13/chartex" xmlns:cx8="http://schemas.microsoft.com/office/drawing/2016/5/14/chartex" xmlns:mc="http://schemas.openxmlformats.org/markup-compatibility/2006" xmlns:aink="http://schemas.microsoft.com/office/drawing/2016/ink" xmlns:am3d="http://schemas.microsoft.com/office/drawing/2017/model3d" xmlns:o="urn:schemas-microsoft-com:office:office" xmlns:r="http://schemas.openxmlformats.org/officeDocument/2006/relationships" xmlns:m="http://schemas.openxmlformats.org/officeDocument/2006/math" xmlns:v="urn:schemas-microsoft-com:vml" xmlns:wp14="http://schemas.microsoft.com/office/word/2010/wordprocessingDrawing" xmlns:wp="http://schemas.openxmlformats.org/drawingml/2006/wordprocessingDrawing" xmlns:w10="urn:schemas-microsoft-com:office:word" xmlns:w="http://schemas.openxmlformats.org/wordprocessingml/2006/main" xmlns:w14="http://schemas.microsoft.com/office/word/2010/wordml" xmlns:w15="http://schemas.microsoft.com/office/word/2012/wordml" xmlns:w16cex="http://schemas.microsoft.com/office/word/2018/wordml/cex" xmlns:w16cid="http://schemas.microsoft.com/office/word/2016/wordml/cid" xmlns:w16="http://schemas.microsoft.com/office/word/2018/wordml" xmlns:w16sdtdh="http://schemas.microsoft.com/office/word/2020/wordml/sdtdatahash" xmlns:w16se="http://schemas.microsoft.com/office/word/2015/wordml/symex" xmlns:wpg="http://schemas.microsoft.com/office/word/2010/wordprocessingGroup" xmlns:wpi="http://schemas.microsoft.com/office/word/2010/wordprocessingInk" xmlns:wne="http://schemas.microsoft.com/office/word/2006/wordml" xmlns:wps="http://schemas.microsoft.com/office/word/2010/wordprocessingShape" mc:Ignorable="w14 w15 w16se w16cid w16 w16cex w16sdtdh wp14">
   <w:body>
     <w:p>
       <w:pPr>
@@ -103,6 +103,77 @@
               <w:rPr>
                 <w:rFonts w:eastAsia="Arial"/>
                 <w:color w:val="000000"/>
+                <w:sz w:val="20"/>
+                <w:szCs w:val="20"/>
+              </w:rPr>
+            </w:pPr>
+            <w:r>
+              <w:rPr>
+                <w:rFonts w:eastAsia="Arial"/>
+                <w:b w:val="0"/>
+                <w:color w:val="000000"/>
+                <w:sz w:val="20"/>
+                <w:szCs w:val="20"/>
+              </w:rPr>
+              <w:t>Empres</w:t>
+            </w:r>
+            <w:r>
+              <w:rPr>
+                <w:rFonts w:eastAsia="Arial"/>
+                <w:b w:val="0"/>
+                <w:color w:val="000000"/>
+                <w:sz w:val="20"/>
+                <w:szCs w:val="20"/>
+              </w:rPr>
+              <w:t>a: Escuela de Bibliotecología, Documentación e Información</w:t>
+            </w:r>
+            <w:r>
+              <w:rPr>
+                <w:rFonts w:eastAsia="Arial"/>
+                <w:b w:val="0"/>
+                <w:color w:val="000000"/>
+                <w:sz w:val="20"/>
+                <w:szCs w:val="20"/>
+              </w:rPr>
+              <w:br/>
+              <w:t xml:space="preserve">Descripción: </w:t>
+            </w:r>
+            <w:r>
+              <w:rPr>
+                <w:rFonts w:eastAsia="Arial"/>
+                <w:b w:val="0"/>
+                <w:color w:val="000000"/>
+                <w:sz w:val="20"/>
+                <w:szCs w:val="20"/>
+              </w:rPr>
+              <w:t xml:space="preserve">Sistema para la gestión administrativa, académica y curricular de la </w:t>
+            </w:r>
+            <w:proofErr w:type="spellStart"/>
+            <w:r>
+              <w:rPr>
+                <w:rFonts w:eastAsia="Arial"/>
+                <w:b w:val="0"/>
+                <w:color w:val="000000"/>
+                <w:sz w:val="20"/>
+                <w:szCs w:val="20"/>
+              </w:rPr>
+              <w:t>EBDI</w:t>
+            </w:r>
+            <w:proofErr w:type="spellEnd"/>
+          </w:p>
+          <w:p>
+            <w:pPr>
+              <w:pBdr>
+                <w:top w:val="nil"/>
+                <w:left w:val="nil"/>
+                <w:bottom w:val="nil"/>
+                <w:right w:val="nil"/>
+                <w:between w:val="nil"/>
+              </w:pBdr>
+              <w:spacing w:after="120"/>
+              <w:rPr>
+                <w:rFonts w:eastAsia="Arial"/>
+                <w:color w:val="000000"/>
                 <w:sz w:val="40"/>
                 <w:szCs w:val="40"/>
               </w:rPr>
@@ -115,29 +186,57 @@
                 <w:sz w:val="20"/>
                 <w:szCs w:val="20"/>
               </w:rPr>
-              <w:t>Empresa:&lt;NOMBRE DE EMPRESA&gt;</w:t>
-            </w:r>
-            <w:r>
-              <w:rPr>
-                <w:rFonts w:eastAsia="Arial"/>
-                <w:b w:val="0"/>
-                <w:color w:val="000000"/>
-                <w:sz w:val="20"/>
-                <w:szCs w:val="20"/>
-              </w:rPr>
-              <w:br/>
-              <w:t>Descripción: &lt;DESCRIPCION BREVE DEL SISTEMA&gt;</w:t>
-            </w:r>
-            <w:r>
-              <w:rPr>
-                <w:rFonts w:eastAsia="Arial"/>
-                <w:b w:val="0"/>
-                <w:color w:val="000000"/>
-                <w:sz w:val="20"/>
-                <w:szCs w:val="20"/>
-              </w:rPr>
-              <w:br/>
-              <w:t>Fecha:&lt;DD/MM/YYYY&gt;</w:t>
+              <w:t>Fecha:</w:t>
+            </w:r>
+            <w:r>
+              <w:rPr>
+                <w:rFonts w:eastAsia="Arial"/>
+                <w:b w:val="0"/>
+                <w:color w:val="000000"/>
+                <w:sz w:val="20"/>
+                <w:szCs w:val="20"/>
+              </w:rPr>
+              <w:t xml:space="preserve"> 08</w:t>
+            </w:r>
+            <w:r>
+              <w:rPr>
+                <w:rFonts w:eastAsia="Arial"/>
+                <w:b w:val="0"/>
+                <w:color w:val="000000"/>
+                <w:sz w:val="20"/>
+                <w:szCs w:val="20"/>
+              </w:rPr>
+              <w:t>/</w:t>
+            </w:r>
+            <w:r>
+              <w:rPr>
+                <w:rFonts w:eastAsia="Arial"/>
+                <w:b w:val="0"/>
+                <w:color w:val="000000"/>
+                <w:sz w:val="20"/>
+                <w:szCs w:val="20"/>
+              </w:rPr>
+              <w:t>06</w:t>
+            </w:r>
+            <w:r>
+              <w:rPr>
+                <w:rFonts w:eastAsia="Arial"/>
+                <w:b w:val="0"/>
+                <w:color w:val="000000"/>
+                <w:sz w:val="20"/>
+                <w:szCs w:val="20"/>
+              </w:rPr>
+              <w:t>/</w:t>
+            </w:r>
+            <w:r>
+              <w:rPr>
+                <w:rFonts w:eastAsia="Arial"/>
+                <w:b w:val="0"/>
+                <w:color w:val="000000"/>
+                <w:sz w:val="20"/>
+                <w:szCs w:val="20"/>
+              </w:rPr>
+              <w:t>2021</w:t>
             </w:r>
           </w:p>
         </w:tc>
@@ -163,20 +262,11 @@
     </w:p>
     <w:p>
       <w:pPr>
-        <w:pBdr>
-          <w:top w:val="nil"/>
-          <w:left w:val="nil"/>
-          <w:bottom w:val="nil"/>
-          <w:right w:val="nil"/>
-          <w:between w:val="nil"/>
-        </w:pBdr>
-        <w:jc w:val="both"/>
         <w:rPr>
           <w:rFonts w:eastAsia="Arial"/>
-          <w:b/>
           <w:color w:val="000000"/>
-          <w:sz w:val="28"/>
-          <w:szCs w:val="28"/>
+          <w:sz w:val="20"/>
+          <w:szCs w:val="20"/>
         </w:rPr>
       </w:pPr>
       <w:r>
@@ -186,17 +276,51 @@
           <w:sz w:val="20"/>
           <w:szCs w:val="20"/>
         </w:rPr>
-        <w:t xml:space="preserve">En </w:t>
+        <w:t xml:space="preserve">En la plataforma virtual de reuniones </w:t>
       </w:r>
       <w:r>
         <w:rPr>
           <w:rFonts w:eastAsia="Arial"/>
           <w:b/>
+          <w:bCs/>
           <w:color w:val="000000"/>
           <w:sz w:val="20"/>
           <w:szCs w:val="20"/>
         </w:rPr>
-        <w:t>&lt;LUGAR DE REUNION&gt;</w:t>
+        <w:t xml:space="preserve">Microsoft </w:t>
+      </w:r>
+      <w:proofErr w:type="spellStart"/>
+      <w:r>
+        <w:rPr>
+          <w:rFonts w:eastAsia="Arial"/>
+          <w:b/>
+          <w:bCs/>
+          <w:color w:val="000000"/>
+          <w:sz w:val="20"/>
+          <w:szCs w:val="20"/>
+        </w:rPr>
+        <w:t>Teams</w:t>
+      </w:r>
+      <w:proofErr w:type="spellEnd"/>
+      <w:r>
+        <w:rPr>
+          <w:rFonts w:eastAsia="Arial"/>
+          <w:color w:val="000000"/>
+          <w:sz w:val="20"/>
+          <w:szCs w:val="20"/>
+        </w:rPr>
+        <w:t xml:space="preserve"> a los </w:t>
+      </w:r>
+      <w:r>
+        <w:rPr>
+          <w:rFonts w:eastAsia="Arial"/>
+          <w:b/>
+          <w:bCs/>
+          <w:color w:val="000000"/>
+          <w:sz w:val="20"/>
+          <w:szCs w:val="20"/>
+        </w:rPr>
+        <w:t>10</w:t>
       </w:r>
       <w:r>
         <w:rPr>
@@ -205,17 +329,18 @@
           <w:sz w:val="20"/>
           <w:szCs w:val="20"/>
         </w:rPr>
-        <w:t xml:space="preserve">a los </w:t>
+        <w:t xml:space="preserve"> días de </w:t>
       </w:r>
       <w:r>
         <w:rPr>
           <w:rFonts w:eastAsia="Arial"/>
           <w:b/>
+          <w:bCs/>
           <w:color w:val="000000"/>
           <w:sz w:val="20"/>
           <w:szCs w:val="20"/>
         </w:rPr>
-        <w:t>&lt;DD&gt;</w:t>
+        <w:t>noviembre</w:t>
       </w:r>
       <w:r>
         <w:rPr>
@@ -224,17 +349,18 @@
           <w:sz w:val="20"/>
           <w:szCs w:val="20"/>
         </w:rPr>
-        <w:t xml:space="preserve">días de </w:t>
+        <w:t xml:space="preserve"> del </w:t>
       </w:r>
       <w:r>
         <w:rPr>
           <w:rFonts w:eastAsia="Arial"/>
           <w:b/>
+          <w:bCs/>
           <w:color w:val="000000"/>
           <w:sz w:val="20"/>
           <w:szCs w:val="20"/>
         </w:rPr>
-        <w:t>&lt;MMMM&gt;</w:t>
+        <w:t>2020</w:t>
       </w:r>
       <w:r>
         <w:rPr>
@@ -243,17 +369,35 @@
           <w:sz w:val="20"/>
           <w:szCs w:val="20"/>
         </w:rPr>
-        <w:t>de</w:t>
+        <w:t>, se reúnen los suscritos,</w:t>
+      </w:r>
+    </w:p>
+    <w:p>
+      <w:pPr>
+        <w:rPr>
+          <w:sz w:val="20"/>
+          <w:szCs w:val="20"/>
+        </w:rPr>
+      </w:pPr>
+      <w:r>
+        <w:rPr>
+          <w:rFonts w:eastAsia="Arial"/>
+          <w:color w:val="000000"/>
+          <w:sz w:val="20"/>
+          <w:szCs w:val="20"/>
+        </w:rPr>
+        <w:t xml:space="preserve">tomándose la determinación de aprobar las </w:t>
       </w:r>
       <w:r>
         <w:rPr>
           <w:rFonts w:eastAsia="Arial"/>
           <w:b/>
+          <w:bCs/>
           <w:color w:val="000000"/>
           <w:sz w:val="20"/>
           <w:szCs w:val="20"/>
         </w:rPr>
-        <w:t>&lt;YYYY&gt;</w:t>
+        <w:t>pruebas de integración del Sistema</w:t>
       </w:r>
       <w:r>
         <w:rPr>
@@ -262,67 +406,27 @@
           <w:sz w:val="20"/>
           <w:szCs w:val="20"/>
         </w:rPr>
-        <w:t xml:space="preserve">, se reúnen los suscritos, tomándose la determinación de aprobar las </w:t>
+        <w:t xml:space="preserve"> y de </w:t>
       </w:r>
       <w:r>
         <w:rPr>
           <w:rFonts w:eastAsia="Arial"/>
           <w:b/>
+          <w:bCs/>
           <w:color w:val="000000"/>
           <w:sz w:val="20"/>
           <w:szCs w:val="20"/>
         </w:rPr>
-        <w:t>P</w:t>
+        <w:t>Usabilidad con usuarios</w:t>
       </w:r>
       <w:r>
         <w:rPr>
           <w:rFonts w:eastAsia="Arial"/>
-          <w:b/>
           <w:color w:val="000000"/>
           <w:sz w:val="20"/>
           <w:szCs w:val="20"/>
         </w:rPr>
-        <w:t xml:space="preserve">ruebas de </w:t>
-      </w:r>
-      <w:r>
-        <w:rPr>
-          <w:rFonts w:eastAsia="Arial"/>
-          <w:b/>
-          <w:color w:val="000000"/>
-          <w:sz w:val="20"/>
-          <w:szCs w:val="20"/>
-        </w:rPr>
-        <w:t>I</w:t>
-      </w:r>
-      <w:r>
-        <w:rPr>
-          <w:rFonts w:eastAsia="Arial"/>
-          <w:b/>
-          <w:color w:val="000000"/>
-          <w:sz w:val="20"/>
-          <w:szCs w:val="20"/>
-        </w:rPr>
-        <w:t xml:space="preserve">ntegración del Sistema y de Usabilidad con </w:t>
-      </w:r>
-      <w:r>
-        <w:rPr>
-          <w:rFonts w:eastAsia="Arial"/>
-          <w:b/>
-          <w:color w:val="000000"/>
-          <w:sz w:val="20"/>
-          <w:szCs w:val="20"/>
-        </w:rPr>
-        <w:t>U</w:t>
-      </w:r>
-      <w:r>
-        <w:rPr>
-          <w:rFonts w:eastAsia="Arial"/>
-          <w:b/>
-          <w:color w:val="000000"/>
-          <w:sz w:val="20"/>
-          <w:szCs w:val="20"/>
-        </w:rPr>
-        <w:t xml:space="preserve">suarios. </w:t>
+        <w:t>.</w:t>
       </w:r>
     </w:p>
     <w:p>
@@ -473,7 +577,7 @@
                 <w:b w:val="0"/>
                 <w:color w:val="000000"/>
               </w:rPr>
-              <w:t xml:space="preserve">: se deben de ejecutar nuevamente e incluir TODOS los casos de pruebas realizados durante el proyecto registradas en AZURE: </w:t>
+              <w:t xml:space="preserve">: </w:t>
             </w:r>
           </w:p>
           <w:p>
@@ -501,16 +605,50 @@
                 <w:b w:val="0"/>
                 <w:color w:val="000000"/>
               </w:rPr>
-              <w:t xml:space="preserve">Caso de Prueba 1 </w:t>
-            </w:r>
-            <w:r>
-              <w:rPr>
-                <w:rFonts w:eastAsia="Arial"/>
-                <w:b w:val="0"/>
-                <w:i/>
-                <w:color w:val="0070C0"/>
-              </w:rPr>
-              <w:t>&lt;&lt;Nombre del caso de prueba.&gt;&gt;</w:t>
+              <w:t>Caso de Prueba 1</w:t>
+            </w:r>
+            <w:r>
+              <w:rPr>
+                <w:rFonts w:eastAsia="Arial"/>
+                <w:b w:val="0"/>
+                <w:color w:val="000000"/>
+              </w:rPr>
+              <w:t>:</w:t>
+            </w:r>
+            <w:r>
+              <w:rPr>
+                <w:rFonts w:eastAsia="Arial"/>
+                <w:b w:val="0"/>
+                <w:color w:val="000000"/>
+              </w:rPr>
+              <w:t xml:space="preserve"> </w:t>
+            </w:r>
+            <w:r>
+              <w:rPr>
+                <w:rFonts w:eastAsia="Arial"/>
+                <w:b w:val="0"/>
+                <w:iCs/>
+                <w:color w:val="000000" w:themeColor="text1"/>
+              </w:rPr>
+              <w:t>Control</w:t>
+            </w:r>
+            <w:r>
+              <w:rPr>
+                <w:rFonts w:eastAsia="Arial"/>
+                <w:b w:val="0"/>
+                <w:iCs/>
+                <w:color w:val="000000" w:themeColor="text1"/>
+              </w:rPr>
+              <w:t xml:space="preserve"> </w:t>
+            </w:r>
+            <w:r>
+              <w:rPr>
+                <w:rFonts w:eastAsia="Arial"/>
+                <w:b w:val="0"/>
+                <w:iCs/>
+                <w:color w:val="000000" w:themeColor="text1"/>
+              </w:rPr>
+              <w:t>de estudiantes</w:t>
             </w:r>
           </w:p>
           <w:p>
@@ -529,25 +667,41 @@
               <w:spacing w:line="256" w:lineRule="auto"/>
               <w:rPr>
                 <w:rFonts w:eastAsia="Arial"/>
-                <w:color w:val="000000"/>
-              </w:rPr>
-            </w:pPr>
-            <w:r>
-              <w:rPr>
-                <w:rFonts w:eastAsia="Arial"/>
-                <w:b w:val="0"/>
-                <w:color w:val="000000"/>
-              </w:rPr>
-              <w:t xml:space="preserve">Caso de Prueba 2 </w:t>
-            </w:r>
-            <w:r>
-              <w:rPr>
-                <w:rFonts w:eastAsia="Arial"/>
-                <w:b w:val="0"/>
-                <w:i/>
-                <w:color w:val="0070C0"/>
-              </w:rPr>
-              <w:t>&lt;&lt;Nombre del caso de prueba.&gt;&gt;</w:t>
+                <w:color w:val="000000" w:themeColor="text1"/>
+              </w:rPr>
+            </w:pPr>
+            <w:r>
+              <w:rPr>
+                <w:rFonts w:eastAsia="Arial"/>
+                <w:b w:val="0"/>
+                <w:color w:val="000000" w:themeColor="text1"/>
+              </w:rPr>
+              <w:t xml:space="preserve">Caso de Prueba </w:t>
+            </w:r>
+            <w:r>
+              <w:rPr>
+                <w:rFonts w:eastAsia="Arial"/>
+                <w:b w:val="0"/>
+                <w:color w:val="000000" w:themeColor="text1"/>
+              </w:rPr>
+              <w:t>2:</w:t>
+            </w:r>
+            <w:r>
+              <w:rPr>
+                <w:rFonts w:eastAsia="Arial"/>
+                <w:b w:val="0"/>
+                <w:color w:val="000000" w:themeColor="text1"/>
+              </w:rPr>
+              <w:t xml:space="preserve"> </w:t>
+            </w:r>
+            <w:r>
+              <w:rPr>
+                <w:rFonts w:eastAsia="Arial"/>
+                <w:b w:val="0"/>
+                <w:iCs/>
+                <w:color w:val="000000" w:themeColor="text1"/>
+              </w:rPr>
+              <w:t>Control de personal</w:t>
             </w:r>
           </w:p>
           <w:p>
@@ -566,25 +720,33 @@
               <w:spacing w:line="256" w:lineRule="auto"/>
               <w:rPr>
                 <w:rFonts w:eastAsia="Arial"/>
-                <w:color w:val="000000"/>
-              </w:rPr>
-            </w:pPr>
-            <w:r>
-              <w:rPr>
-                <w:rFonts w:eastAsia="Arial"/>
-                <w:b w:val="0"/>
-                <w:color w:val="000000"/>
-              </w:rPr>
-              <w:t xml:space="preserve">Caso de Prueba 2 </w:t>
-            </w:r>
-            <w:r>
-              <w:rPr>
-                <w:rFonts w:eastAsia="Arial"/>
-                <w:b w:val="0"/>
-                <w:i/>
-                <w:color w:val="0070C0"/>
-              </w:rPr>
-              <w:t>&lt;&lt;Nombre del caso de prueba.&gt;&gt;</w:t>
+                <w:color w:val="000000" w:themeColor="text1"/>
+              </w:rPr>
+            </w:pPr>
+            <w:r>
+              <w:rPr>
+                <w:rFonts w:eastAsia="Arial"/>
+                <w:b w:val="0"/>
+                <w:color w:val="000000" w:themeColor="text1"/>
+              </w:rPr>
+              <w:t xml:space="preserve">Caso de Prueba </w:t>
+            </w:r>
+            <w:r>
+              <w:rPr>
+                <w:rFonts w:eastAsia="Arial"/>
+                <w:b w:val="0"/>
+                <w:color w:val="000000" w:themeColor="text1"/>
+              </w:rPr>
+              <w:t xml:space="preserve">3: Gestión </w:t>
+            </w:r>
+            <w:r>
+              <w:rPr>
+                <w:rFonts w:eastAsia="Arial"/>
+                <w:b w:val="0"/>
+                <w:iCs/>
+                <w:color w:val="000000" w:themeColor="text1"/>
+              </w:rPr>
+              <w:t>de actividades</w:t>
             </w:r>
           </w:p>
           <w:p>
@@ -603,25 +765,32 @@
               <w:spacing w:line="256" w:lineRule="auto"/>
               <w:rPr>
                 <w:rFonts w:eastAsia="Arial"/>
-                <w:color w:val="000000"/>
-              </w:rPr>
-            </w:pPr>
-            <w:r>
-              <w:rPr>
-                <w:rFonts w:eastAsia="Arial"/>
-                <w:b w:val="0"/>
-                <w:color w:val="000000"/>
-              </w:rPr>
-              <w:t xml:space="preserve">Caso de Prueba 2 </w:t>
-            </w:r>
-            <w:r>
-              <w:rPr>
-                <w:rFonts w:eastAsia="Arial"/>
-                <w:b w:val="0"/>
-                <w:i/>
-                <w:color w:val="0070C0"/>
-              </w:rPr>
-              <w:t>&lt;&lt;Nombre del caso de prueba.&gt;&gt;</w:t>
+                <w:color w:val="000000" w:themeColor="text1"/>
+              </w:rPr>
+            </w:pPr>
+            <w:r>
+              <w:rPr>
+                <w:rFonts w:eastAsia="Arial"/>
+                <w:b w:val="0"/>
+                <w:color w:val="000000" w:themeColor="text1"/>
+              </w:rPr>
+              <w:t xml:space="preserve">Caso de Prueba </w:t>
+            </w:r>
+            <w:r>
+              <w:rPr>
+                <w:rFonts w:eastAsia="Arial"/>
+                <w:b w:val="0"/>
+                <w:color w:val="000000" w:themeColor="text1"/>
+              </w:rPr>
+              <w:t xml:space="preserve">5: Control de reportes </w:t>
+            </w:r>
+            <w:r>
+              <w:rPr>
+                <w:rFonts w:eastAsia="Arial"/>
+                <w:b w:val="0"/>
+                <w:color w:val="000000" w:themeColor="text1"/>
+              </w:rPr>
+              <w:t xml:space="preserve"> </w:t>
             </w:r>
           </w:p>
           <w:p>
@@ -693,25 +862,17 @@
               <w:spacing w:line="256" w:lineRule="auto"/>
               <w:rPr>
                 <w:rFonts w:eastAsia="Arial"/>
-                <w:color w:val="000000"/>
-              </w:rPr>
-            </w:pPr>
-            <w:r>
-              <w:rPr>
-                <w:rFonts w:eastAsia="Arial"/>
-                <w:b w:val="0"/>
-                <w:color w:val="000000"/>
-              </w:rPr>
-              <w:t xml:space="preserve">Tarea de usabilidad 1   </w:t>
-            </w:r>
-            <w:r>
-              <w:rPr>
-                <w:rFonts w:eastAsia="Arial"/>
-                <w:b w:val="0"/>
-                <w:i/>
-                <w:color w:val="0070C0"/>
-              </w:rPr>
-              <w:t>&lt;&lt;Nombre de tareas de usabilidad.&gt;&gt;</w:t>
+                <w:b w:val="0"/>
+                <w:color w:val="000000"/>
+              </w:rPr>
+            </w:pPr>
+            <w:r>
+              <w:rPr>
+                <w:rFonts w:eastAsia="Arial"/>
+                <w:b w:val="0"/>
+                <w:color w:val="000000"/>
+              </w:rPr>
+              <w:t>Tarea # 01 Control general de actividades internas</w:t>
             </w:r>
           </w:p>
           <w:p>
@@ -730,25 +891,17 @@
               <w:spacing w:line="256" w:lineRule="auto"/>
               <w:rPr>
                 <w:rFonts w:eastAsia="Arial"/>
-                <w:color w:val="000000"/>
-              </w:rPr>
-            </w:pPr>
-            <w:r>
-              <w:rPr>
-                <w:rFonts w:eastAsia="Arial"/>
-                <w:b w:val="0"/>
-                <w:color w:val="000000"/>
-              </w:rPr>
-              <w:t xml:space="preserve">Tarea de usabilidad 2 </w:t>
-            </w:r>
-            <w:r>
-              <w:rPr>
-                <w:rFonts w:eastAsia="Arial"/>
-                <w:b w:val="0"/>
-                <w:i/>
-                <w:color w:val="0070C0"/>
-              </w:rPr>
-              <w:t>&lt;&lt; Nombre de tareas de usabilidad&gt;&gt;</w:t>
+                <w:b w:val="0"/>
+                <w:color w:val="000000"/>
+              </w:rPr>
+            </w:pPr>
+            <w:r>
+              <w:rPr>
+                <w:rFonts w:eastAsia="Arial"/>
+                <w:b w:val="0"/>
+                <w:color w:val="000000"/>
+              </w:rPr>
+              <w:t>Tarea # 02 Control general de actividades de promoción</w:t>
             </w:r>
           </w:p>
           <w:p>
@@ -767,41 +920,17 @@
               <w:spacing w:line="256" w:lineRule="auto"/>
               <w:rPr>
                 <w:rFonts w:eastAsia="Arial"/>
-                <w:color w:val="000000"/>
-              </w:rPr>
-            </w:pPr>
-            <w:r>
-              <w:rPr>
-                <w:rFonts w:eastAsia="Arial"/>
-                <w:b w:val="0"/>
-                <w:color w:val="000000"/>
-              </w:rPr>
-              <w:t xml:space="preserve">Tarea de usabilidad </w:t>
-            </w:r>
-            <w:r>
-              <w:rPr>
-                <w:rFonts w:eastAsia="Arial"/>
-                <w:b w:val="0"/>
-                <w:color w:val="000000"/>
-              </w:rPr>
-              <w:t>3</w:t>
-            </w:r>
-            <w:r>
-              <w:rPr>
-                <w:rFonts w:eastAsia="Arial"/>
-                <w:b w:val="0"/>
-                <w:color w:val="000000"/>
-              </w:rPr>
-              <w:t xml:space="preserve"> </w:t>
-            </w:r>
-            <w:r>
-              <w:rPr>
-                <w:rFonts w:eastAsia="Arial"/>
-                <w:b w:val="0"/>
-                <w:i/>
-                <w:color w:val="0070C0"/>
-              </w:rPr>
-              <w:t>&lt;&lt; Nombre de tareas de usabilidad&gt;&gt;</w:t>
+                <w:b w:val="0"/>
+                <w:color w:val="000000"/>
+              </w:rPr>
+            </w:pPr>
+            <w:r>
+              <w:rPr>
+                <w:rFonts w:eastAsia="Arial"/>
+                <w:b w:val="0"/>
+                <w:color w:val="000000"/>
+              </w:rPr>
+              <w:t>Tarea # 03 Control de listas de asistencia</w:t>
             </w:r>
           </w:p>
           <w:p>
@@ -820,48 +949,67 @@
               <w:spacing w:line="256" w:lineRule="auto"/>
               <w:rPr>
                 <w:rFonts w:eastAsia="Arial"/>
-                <w:color w:val="000000"/>
-              </w:rPr>
-            </w:pPr>
-            <w:r>
-              <w:rPr>
-                <w:rFonts w:eastAsia="Arial"/>
-                <w:b w:val="0"/>
-                <w:color w:val="000000"/>
-              </w:rPr>
-              <w:t xml:space="preserve">Tarea de usabilidad </w:t>
-            </w:r>
-            <w:r>
-              <w:rPr>
-                <w:rFonts w:eastAsia="Arial"/>
-                <w:b w:val="0"/>
-                <w:color w:val="000000"/>
-              </w:rPr>
-              <w:t>4</w:t>
-            </w:r>
-            <w:r>
-              <w:rPr>
-                <w:rFonts w:eastAsia="Arial"/>
-                <w:b w:val="0"/>
-                <w:color w:val="000000"/>
-              </w:rPr>
-              <w:t xml:space="preserve"> </w:t>
-            </w:r>
-            <w:r>
-              <w:rPr>
-                <w:rFonts w:eastAsia="Arial"/>
-                <w:b w:val="0"/>
-                <w:i/>
-                <w:color w:val="0070C0"/>
-              </w:rPr>
-              <w:t>&lt;&lt; Nombre de tareas de usabilidad&gt;&gt;</w:t>
-            </w:r>
-          </w:p>
-          <w:p>
-            <w:pPr>
+                <w:b w:val="0"/>
+                <w:color w:val="000000"/>
+              </w:rPr>
+            </w:pPr>
+            <w:r>
+              <w:rPr>
+                <w:rFonts w:eastAsia="Arial"/>
+                <w:b w:val="0"/>
+                <w:color w:val="000000"/>
+              </w:rPr>
+              <w:t>Tarea # 04 Control de evidencia</w:t>
+            </w:r>
+          </w:p>
+          <w:p>
+            <w:pPr>
+              <w:numPr>
+                <w:ilvl w:val="1"/>
+                <w:numId w:val="1"/>
+              </w:numPr>
+              <w:pBdr>
+                <w:top w:val="nil"/>
+                <w:left w:val="nil"/>
+                <w:bottom w:val="nil"/>
+                <w:right w:val="nil"/>
+                <w:between w:val="nil"/>
+              </w:pBdr>
               <w:spacing w:line="256" w:lineRule="auto"/>
-              <w:ind w:left="720"/>
-            </w:pPr>
+              <w:rPr>
+                <w:rFonts w:eastAsia="Arial"/>
+                <w:b w:val="0"/>
+                <w:color w:val="000000"/>
+              </w:rPr>
+            </w:pPr>
+            <w:r>
+              <w:rPr>
+                <w:rFonts w:eastAsia="Arial"/>
+                <w:b w:val="0"/>
+                <w:color w:val="000000"/>
+              </w:rPr>
+              <w:t>Tarea # 05 Control de reportes de involucramiento</w:t>
+            </w:r>
+          </w:p>
+          <w:p>
+            <w:pPr>
+              <w:numPr>
+                <w:ilvl w:val="1"/>
+                <w:numId w:val="1"/>
+              </w:numPr>
+              <w:spacing w:line="256" w:lineRule="auto"/>
+              <w:rPr>
+                <w:lang w:val="es-CR"/>
+              </w:rPr>
+            </w:pPr>
+            <w:r>
+              <w:rPr>
+                <w:rFonts w:eastAsia="Arial"/>
+                <w:b w:val="0"/>
+                <w:color w:val="000000"/>
+              </w:rPr>
+              <w:t>Tarea # 06 Control de reportes de actividades</w:t>
+            </w:r>
           </w:p>
           <w:p>
             <w:pPr>
@@ -2077,7 +2225,7 @@
 </file>
 
 <file path=word/endnotes.xml><?xml version="1.0" encoding="utf-8"?>
-<w:endnotes xmlns:wpc="http://schemas.microsoft.com/office/word/2010/wordprocessingCanvas" xmlns:cx="http://schemas.microsoft.com/office/drawing/2014/chartex" xmlns:cx1="http://schemas.microsoft.com/office/drawing/2015/9/8/chartex" xmlns:cx2="http://schemas.microsoft.com/office/drawing/2015/10/21/chartex" xmlns:cx3="http://schemas.microsoft.com/office/drawing/2016/5/9/chartex" xmlns:cx4="http://schemas.microsoft.com/office/drawing/2016/5/10/chartex" xmlns:cx5="http://schemas.microsoft.com/office/drawing/2016/5/11/chartex" xmlns:cx6="http://schemas.microsoft.com/office/drawing/2016/5/12/chartex" xmlns:cx7="http://schemas.microsoft.com/office/drawing/2016/5/13/chartex" xmlns:cx8="http://schemas.microsoft.com/office/drawing/2016/5/14/chartex" xmlns:mc="http://schemas.openxmlformats.org/markup-compatibility/2006" xmlns:aink="http://schemas.microsoft.com/office/drawing/2016/ink" xmlns:am3d="http://schemas.microsoft.com/office/drawing/2017/model3d" xmlns:o="urn:schemas-microsoft-com:office:office" xmlns:r="http://schemas.openxmlformats.org/officeDocument/2006/relationships" xmlns:m="http://schemas.openxmlformats.org/officeDocument/2006/math" xmlns:v="urn:schemas-microsoft-com:vml" xmlns:wp14="http://schemas.microsoft.com/office/word/2010/wordprocessingDrawing" xmlns:wp="http://schemas.openxmlformats.org/drawingml/2006/wordprocessingDrawing" xmlns:w10="urn:schemas-microsoft-com:office:word" xmlns:w="http://schemas.openxmlformats.org/wordprocessingml/2006/main" xmlns:w14="http://schemas.microsoft.com/office/word/2010/wordml" xmlns:w15="http://schemas.microsoft.com/office/word/2012/wordml" xmlns:w16cex="http://schemas.microsoft.com/office/word/2018/wordml/cex" xmlns:w16cid="http://schemas.microsoft.com/office/word/2016/wordml/cid" xmlns:w16="http://schemas.microsoft.com/office/word/2018/wordml" xmlns:w16se="http://schemas.microsoft.com/office/word/2015/wordml/symex" xmlns:wpg="http://schemas.microsoft.com/office/word/2010/wordprocessingGroup" xmlns:wpi="http://schemas.microsoft.com/office/word/2010/wordprocessingInk" xmlns:wne="http://schemas.microsoft.com/office/word/2006/wordml" xmlns:wps="http://schemas.microsoft.com/office/word/2010/wordprocessingShape" mc:Ignorable="w14 w15 w16se w16cid w16 w16cex wp14">
+<w:endnotes xmlns:wpc="http://schemas.microsoft.com/office/word/2010/wordprocessingCanvas" xmlns:cx="http://schemas.microsoft.com/office/drawing/2014/chartex" xmlns:cx1="http://schemas.microsoft.com/office/drawing/2015/9/8/chartex" xmlns:cx2="http://schemas.microsoft.com/office/drawing/2015/10/21/chartex" xmlns:cx3="http://schemas.microsoft.com/office/drawing/2016/5/9/chartex" xmlns:cx4="http://schemas.microsoft.com/office/drawing/2016/5/10/chartex" xmlns:cx5="http://schemas.microsoft.com/office/drawing/2016/5/11/chartex" xmlns:cx6="http://schemas.microsoft.com/office/drawing/2016/5/12/chartex" xmlns:cx7="http://schemas.microsoft.com/office/drawing/2016/5/13/chartex" xmlns:cx8="http://schemas.microsoft.com/office/drawing/2016/5/14/chartex" xmlns:mc="http://schemas.openxmlformats.org/markup-compatibility/2006" xmlns:aink="http://schemas.microsoft.com/office/drawing/2016/ink" xmlns:am3d="http://schemas.microsoft.com/office/drawing/2017/model3d" xmlns:o="urn:schemas-microsoft-com:office:office" xmlns:r="http://schemas.openxmlformats.org/officeDocument/2006/relationships" xmlns:m="http://schemas.openxmlformats.org/officeDocument/2006/math" xmlns:v="urn:schemas-microsoft-com:vml" xmlns:wp14="http://schemas.microsoft.com/office/word/2010/wordprocessingDrawing" xmlns:wp="http://schemas.openxmlformats.org/drawingml/2006/wordprocessingDrawing" xmlns:w10="urn:schemas-microsoft-com:office:word" xmlns:w="http://schemas.openxmlformats.org/wordprocessingml/2006/main" xmlns:w14="http://schemas.microsoft.com/office/word/2010/wordml" xmlns:w15="http://schemas.microsoft.com/office/word/2012/wordml" xmlns:w16cex="http://schemas.microsoft.com/office/word/2018/wordml/cex" xmlns:w16cid="http://schemas.microsoft.com/office/word/2016/wordml/cid" xmlns:w16="http://schemas.microsoft.com/office/word/2018/wordml" xmlns:w16sdtdh="http://schemas.microsoft.com/office/word/2020/wordml/sdtdatahash" xmlns:w16se="http://schemas.microsoft.com/office/word/2015/wordml/symex" xmlns:wpg="http://schemas.microsoft.com/office/word/2010/wordprocessingGroup" xmlns:wpi="http://schemas.microsoft.com/office/word/2010/wordprocessingInk" xmlns:wne="http://schemas.microsoft.com/office/word/2006/wordml" xmlns:wps="http://schemas.microsoft.com/office/word/2010/wordprocessingShape" mc:Ignorable="w14 w15 w16se w16cid w16 w16cex w16sdtdh wp14">
   <w:endnote w:type="separator" w:id="-1">
     <w:p>
       <w:r>
@@ -2096,7 +2244,7 @@
 </file>
 
 <file path=word/footer1.xml><?xml version="1.0" encoding="utf-8"?>
-<w:ftr xmlns:wpc="http://schemas.microsoft.com/office/word/2010/wordprocessingCanvas" xmlns:cx="http://schemas.microsoft.com/office/drawing/2014/chartex" xmlns:cx1="http://schemas.microsoft.com/office/drawing/2015/9/8/chartex" xmlns:cx2="http://schemas.microsoft.com/office/drawing/2015/10/21/chartex" xmlns:cx3="http://schemas.microsoft.com/office/drawing/2016/5/9/chartex" xmlns:cx4="http://schemas.microsoft.com/office/drawing/2016/5/10/chartex" xmlns:cx5="http://schemas.microsoft.com/office/drawing/2016/5/11/chartex" xmlns:cx6="http://schemas.microsoft.com/office/drawing/2016/5/12/chartex" xmlns:cx7="http://schemas.microsoft.com/office/drawing/2016/5/13/chartex" xmlns:cx8="http://schemas.microsoft.com/office/drawing/2016/5/14/chartex" xmlns:mc="http://schemas.openxmlformats.org/markup-compatibility/2006" xmlns:aink="http://schemas.microsoft.com/office/drawing/2016/ink" xmlns:am3d="http://schemas.microsoft.com/office/drawing/2017/model3d" xmlns:o="urn:schemas-microsoft-com:office:office" xmlns:r="http://schemas.openxmlformats.org/officeDocument/2006/relationships" xmlns:m="http://schemas.openxmlformats.org/officeDocument/2006/math" xmlns:v="urn:schemas-microsoft-com:vml" xmlns:wp14="http://schemas.microsoft.com/office/word/2010/wordprocessingDrawing" xmlns:wp="http://schemas.openxmlformats.org/drawingml/2006/wordprocessingDrawing" xmlns:w10="urn:schemas-microsoft-com:office:word" xmlns:w="http://schemas.openxmlformats.org/wordprocessingml/2006/main" xmlns:w14="http://schemas.microsoft.com/office/word/2010/wordml" xmlns:w15="http://schemas.microsoft.com/office/word/2012/wordml" xmlns:w16cex="http://schemas.microsoft.com/office/word/2018/wordml/cex" xmlns:w16cid="http://schemas.microsoft.com/office/word/2016/wordml/cid" xmlns:w16="http://schemas.microsoft.com/office/word/2018/wordml" xmlns:w16se="http://schemas.microsoft.com/office/word/2015/wordml/symex" xmlns:wpg="http://schemas.microsoft.com/office/word/2010/wordprocessingGroup" xmlns:wpi="http://schemas.microsoft.com/office/word/2010/wordprocessingInk" xmlns:wne="http://schemas.microsoft.com/office/word/2006/wordml" xmlns:wps="http://schemas.microsoft.com/office/word/2010/wordprocessingShape" mc:Ignorable="w14 w15 w16se w16cid w16 w16cex wp14">
+<w:ftr xmlns:wpc="http://schemas.microsoft.com/office/word/2010/wordprocessingCanvas" xmlns:cx="http://schemas.microsoft.com/office/drawing/2014/chartex" xmlns:cx1="http://schemas.microsoft.com/office/drawing/2015/9/8/chartex" xmlns:cx2="http://schemas.microsoft.com/office/drawing/2015/10/21/chartex" xmlns:cx3="http://schemas.microsoft.com/office/drawing/2016/5/9/chartex" xmlns:cx4="http://schemas.microsoft.com/office/drawing/2016/5/10/chartex" xmlns:cx5="http://schemas.microsoft.com/office/drawing/2016/5/11/chartex" xmlns:cx6="http://schemas.microsoft.com/office/drawing/2016/5/12/chartex" xmlns:cx7="http://schemas.microsoft.com/office/drawing/2016/5/13/chartex" xmlns:cx8="http://schemas.microsoft.com/office/drawing/2016/5/14/chartex" xmlns:mc="http://schemas.openxmlformats.org/markup-compatibility/2006" xmlns:aink="http://schemas.microsoft.com/office/drawing/2016/ink" xmlns:am3d="http://schemas.microsoft.com/office/drawing/2017/model3d" xmlns:o="urn:schemas-microsoft-com:office:office" xmlns:r="http://schemas.openxmlformats.org/officeDocument/2006/relationships" xmlns:m="http://schemas.openxmlformats.org/officeDocument/2006/math" xmlns:v="urn:schemas-microsoft-com:vml" xmlns:wp14="http://schemas.microsoft.com/office/word/2010/wordprocessingDrawing" xmlns:wp="http://schemas.openxmlformats.org/drawingml/2006/wordprocessingDrawing" xmlns:w10="urn:schemas-microsoft-com:office:word" xmlns:w="http://schemas.openxmlformats.org/wordprocessingml/2006/main" xmlns:w14="http://schemas.microsoft.com/office/word/2010/wordml" xmlns:w15="http://schemas.microsoft.com/office/word/2012/wordml" xmlns:w16cex="http://schemas.microsoft.com/office/word/2018/wordml/cex" xmlns:w16cid="http://schemas.microsoft.com/office/word/2016/wordml/cid" xmlns:w16="http://schemas.microsoft.com/office/word/2018/wordml" xmlns:w16sdtdh="http://schemas.microsoft.com/office/word/2020/wordml/sdtdatahash" xmlns:w16se="http://schemas.microsoft.com/office/word/2015/wordml/symex" xmlns:wpg="http://schemas.microsoft.com/office/word/2010/wordprocessingGroup" xmlns:wpi="http://schemas.microsoft.com/office/word/2010/wordprocessingInk" xmlns:wne="http://schemas.microsoft.com/office/word/2006/wordml" xmlns:wps="http://schemas.microsoft.com/office/word/2010/wordprocessingShape" mc:Ignorable="w14 w15 w16se w16cid w16 w16cex w16sdtdh wp14">
   <w:p>
     <w:pPr>
       <w:pBdr>
@@ -2424,7 +2572,7 @@
 </file>
 
 <file path=word/footnotes.xml><?xml version="1.0" encoding="utf-8"?>
-<w:footnotes xmlns:wpc="http://schemas.microsoft.com/office/word/2010/wordprocessingCanvas" xmlns:cx="http://schemas.microsoft.com/office/drawing/2014/chartex" xmlns:cx1="http://schemas.microsoft.com/office/drawing/2015/9/8/chartex" xmlns:cx2="http://schemas.microsoft.com/office/drawing/2015/10/21/chartex" xmlns:cx3="http://schemas.microsoft.com/office/drawing/2016/5/9/chartex" xmlns:cx4="http://schemas.microsoft.com/office/drawing/2016/5/10/chartex" xmlns:cx5="http://schemas.microsoft.com/office/drawing/2016/5/11/chartex" xmlns:cx6="http://schemas.microsoft.com/office/drawing/2016/5/12/chartex" xmlns:cx7="http://schemas.microsoft.com/office/drawing/2016/5/13/chartex" xmlns:cx8="http://schemas.microsoft.com/office/drawing/2016/5/14/chartex" xmlns:mc="http://schemas.openxmlformats.org/markup-compatibility/2006" xmlns:aink="http://schemas.microsoft.com/office/drawing/2016/ink" xmlns:am3d="http://schemas.microsoft.com/office/drawing/2017/model3d" xmlns:o="urn:schemas-microsoft-com:office:office" xmlns:r="http://schemas.openxmlformats.org/officeDocument/2006/relationships" xmlns:m="http://schemas.openxmlformats.org/officeDocument/2006/math" xmlns:v="urn:schemas-microsoft-com:vml" xmlns:wp14="http://schemas.microsoft.com/office/word/2010/wordprocessingDrawing" xmlns:wp="http://schemas.openxmlformats.org/drawingml/2006/wordprocessingDrawing" xmlns:w10="urn:schemas-microsoft-com:office:word" xmlns:w="http://schemas.openxmlformats.org/wordprocessingml/2006/main" xmlns:w14="http://schemas.microsoft.com/office/word/2010/wordml" xmlns:w15="http://schemas.microsoft.com/office/word/2012/wordml" xmlns:w16cex="http://schemas.microsoft.com/office/word/2018/wordml/cex" xmlns:w16cid="http://schemas.microsoft.com/office/word/2016/wordml/cid" xmlns:w16="http://schemas.microsoft.com/office/word/2018/wordml" xmlns:w16se="http://schemas.microsoft.com/office/word/2015/wordml/symex" xmlns:wpg="http://schemas.microsoft.com/office/word/2010/wordprocessingGroup" xmlns:wpi="http://schemas.microsoft.com/office/word/2010/wordprocessingInk" xmlns:wne="http://schemas.microsoft.com/office/word/2006/wordml" xmlns:wps="http://schemas.microsoft.com/office/word/2010/wordprocessingShape" mc:Ignorable="w14 w15 w16se w16cid w16 w16cex wp14">
+<w:footnotes xmlns:wpc="http://schemas.microsoft.com/office/word/2010/wordprocessingCanvas" xmlns:cx="http://schemas.microsoft.com/office/drawing/2014/chartex" xmlns:cx1="http://schemas.microsoft.com/office/drawing/2015/9/8/chartex" xmlns:cx2="http://schemas.microsoft.com/office/drawing/2015/10/21/chartex" xmlns:cx3="http://schemas.microsoft.com/office/drawing/2016/5/9/chartex" xmlns:cx4="http://schemas.microsoft.com/office/drawing/2016/5/10/chartex" xmlns:cx5="http://schemas.microsoft.com/office/drawing/2016/5/11/chartex" xmlns:cx6="http://schemas.microsoft.com/office/drawing/2016/5/12/chartex" xmlns:cx7="http://schemas.microsoft.com/office/drawing/2016/5/13/chartex" xmlns:cx8="http://schemas.microsoft.com/office/drawing/2016/5/14/chartex" xmlns:mc="http://schemas.openxmlformats.org/markup-compatibility/2006" xmlns:aink="http://schemas.microsoft.com/office/drawing/2016/ink" xmlns:am3d="http://schemas.microsoft.com/office/drawing/2017/model3d" xmlns:o="urn:schemas-microsoft-com:office:office" xmlns:r="http://schemas.openxmlformats.org/officeDocument/2006/relationships" xmlns:m="http://schemas.openxmlformats.org/officeDocument/2006/math" xmlns:v="urn:schemas-microsoft-com:vml" xmlns:wp14="http://schemas.microsoft.com/office/word/2010/wordprocessingDrawing" xmlns:wp="http://schemas.openxmlformats.org/drawingml/2006/wordprocessingDrawing" xmlns:w10="urn:schemas-microsoft-com:office:word" xmlns:w="http://schemas.openxmlformats.org/wordprocessingml/2006/main" xmlns:w14="http://schemas.microsoft.com/office/word/2010/wordml" xmlns:w15="http://schemas.microsoft.com/office/word/2012/wordml" xmlns:w16cex="http://schemas.microsoft.com/office/word/2018/wordml/cex" xmlns:w16cid="http://schemas.microsoft.com/office/word/2016/wordml/cid" xmlns:w16="http://schemas.microsoft.com/office/word/2018/wordml" xmlns:w16sdtdh="http://schemas.microsoft.com/office/word/2020/wordml/sdtdatahash" xmlns:w16se="http://schemas.microsoft.com/office/word/2015/wordml/symex" xmlns:wpg="http://schemas.microsoft.com/office/word/2010/wordprocessingGroup" xmlns:wpi="http://schemas.microsoft.com/office/word/2010/wordprocessingInk" xmlns:wne="http://schemas.microsoft.com/office/word/2006/wordml" xmlns:wps="http://schemas.microsoft.com/office/word/2010/wordprocessingShape" mc:Ignorable="w14 w15 w16se w16cid w16 w16cex w16sdtdh wp14">
   <w:footnote w:type="separator" w:id="-1">
     <w:p>
       <w:r>
@@ -2443,7 +2591,7 @@
 </file>
 
 <file path=word/header1.xml><?xml version="1.0" encoding="utf-8"?>
-<w:hdr xmlns:wpc="http://schemas.microsoft.com/office/word/2010/wordprocessingCanvas" xmlns:cx="http://schemas.microsoft.com/office/drawing/2014/chartex" xmlns:cx1="http://schemas.microsoft.com/office/drawing/2015/9/8/chartex" xmlns:cx2="http://schemas.microsoft.com/office/drawing/2015/10/21/chartex" xmlns:cx3="http://schemas.microsoft.com/office/drawing/2016/5/9/chartex" xmlns:cx4="http://schemas.microsoft.com/office/drawing/2016/5/10/chartex" xmlns:cx5="http://schemas.microsoft.com/office/drawing/2016/5/11/chartex" xmlns:cx6="http://schemas.microsoft.com/office/drawing/2016/5/12/chartex" xmlns:cx7="http://schemas.microsoft.com/office/drawing/2016/5/13/chartex" xmlns:cx8="http://schemas.microsoft.com/office/drawing/2016/5/14/chartex" xmlns:mc="http://schemas.openxmlformats.org/markup-compatibility/2006" xmlns:aink="http://schemas.microsoft.com/office/drawing/2016/ink" xmlns:am3d="http://schemas.microsoft.com/office/drawing/2017/model3d" xmlns:o="urn:schemas-microsoft-com:office:office" xmlns:r="http://schemas.openxmlformats.org/officeDocument/2006/relationships" xmlns:m="http://schemas.openxmlformats.org/officeDocument/2006/math" xmlns:v="urn:schemas-microsoft-com:vml" xmlns:wp14="http://schemas.microsoft.com/office/word/2010/wordprocessingDrawing" xmlns:wp="http://schemas.openxmlformats.org/drawingml/2006/wordprocessingDrawing" xmlns:w10="urn:schemas-microsoft-com:office:word" xmlns:w="http://schemas.openxmlformats.org/wordprocessingml/2006/main" xmlns:w14="http://schemas.microsoft.com/office/word/2010/wordml" xmlns:w15="http://schemas.microsoft.com/office/word/2012/wordml" xmlns:w16cex="http://schemas.microsoft.com/office/word/2018/wordml/cex" xmlns:w16cid="http://schemas.microsoft.com/office/word/2016/wordml/cid" xmlns:w16="http://schemas.microsoft.com/office/word/2018/wordml" xmlns:w16se="http://schemas.microsoft.com/office/word/2015/wordml/symex" xmlns:wpg="http://schemas.microsoft.com/office/word/2010/wordprocessingGroup" xmlns:wpi="http://schemas.microsoft.com/office/word/2010/wordprocessingInk" xmlns:wne="http://schemas.microsoft.com/office/word/2006/wordml" xmlns:wps="http://schemas.microsoft.com/office/word/2010/wordprocessingShape" mc:Ignorable="w14 w15 w16se w16cid w16 w16cex wp14">
+<w:hdr xmlns:wpc="http://schemas.microsoft.com/office/word/2010/wordprocessingCanvas" xmlns:cx="http://schemas.microsoft.com/office/drawing/2014/chartex" xmlns:cx1="http://schemas.microsoft.com/office/drawing/2015/9/8/chartex" xmlns:cx2="http://schemas.microsoft.com/office/drawing/2015/10/21/chartex" xmlns:cx3="http://schemas.microsoft.com/office/drawing/2016/5/9/chartex" xmlns:cx4="http://schemas.microsoft.com/office/drawing/2016/5/10/chartex" xmlns:cx5="http://schemas.microsoft.com/office/drawing/2016/5/11/chartex" xmlns:cx6="http://schemas.microsoft.com/office/drawing/2016/5/12/chartex" xmlns:cx7="http://schemas.microsoft.com/office/drawing/2016/5/13/chartex" xmlns:cx8="http://schemas.microsoft.com/office/drawing/2016/5/14/chartex" xmlns:mc="http://schemas.openxmlformats.org/markup-compatibility/2006" xmlns:aink="http://schemas.microsoft.com/office/drawing/2016/ink" xmlns:am3d="http://schemas.microsoft.com/office/drawing/2017/model3d" xmlns:o="urn:schemas-microsoft-com:office:office" xmlns:r="http://schemas.openxmlformats.org/officeDocument/2006/relationships" xmlns:m="http://schemas.openxmlformats.org/officeDocument/2006/math" xmlns:v="urn:schemas-microsoft-com:vml" xmlns:wp14="http://schemas.microsoft.com/office/word/2010/wordprocessingDrawing" xmlns:wp="http://schemas.openxmlformats.org/drawingml/2006/wordprocessingDrawing" xmlns:w10="urn:schemas-microsoft-com:office:word" xmlns:w="http://schemas.openxmlformats.org/wordprocessingml/2006/main" xmlns:w14="http://schemas.microsoft.com/office/word/2010/wordml" xmlns:w15="http://schemas.microsoft.com/office/word/2012/wordml" xmlns:w16cex="http://schemas.microsoft.com/office/word/2018/wordml/cex" xmlns:w16cid="http://schemas.microsoft.com/office/word/2016/wordml/cid" xmlns:w16="http://schemas.microsoft.com/office/word/2018/wordml" xmlns:w16sdtdh="http://schemas.microsoft.com/office/word/2020/wordml/sdtdatahash" xmlns:w16se="http://schemas.microsoft.com/office/word/2015/wordml/symex" xmlns:wpg="http://schemas.microsoft.com/office/word/2010/wordprocessingGroup" xmlns:wpi="http://schemas.microsoft.com/office/word/2010/wordprocessingInk" xmlns:wne="http://schemas.microsoft.com/office/word/2006/wordml" xmlns:wps="http://schemas.microsoft.com/office/word/2010/wordprocessingShape" mc:Ignorable="w14 w15 w16se w16cid w16 w16cex w16sdtdh wp14">
   <w:p>
     <w:pPr>
       <w:widowControl w:val="0"/>
@@ -2718,7 +2866,7 @@
 </file>
 
 <file path=word/numbering.xml><?xml version="1.0" encoding="utf-8"?>
-<w:numbering xmlns:wpc="http://schemas.microsoft.com/office/word/2010/wordprocessingCanvas" xmlns:cx="http://schemas.microsoft.com/office/drawing/2014/chartex" xmlns:cx1="http://schemas.microsoft.com/office/drawing/2015/9/8/chartex" xmlns:cx2="http://schemas.microsoft.com/office/drawing/2015/10/21/chartex" xmlns:cx3="http://schemas.microsoft.com/office/drawing/2016/5/9/chartex" xmlns:cx4="http://schemas.microsoft.com/office/drawing/2016/5/10/chartex" xmlns:cx5="http://schemas.microsoft.com/office/drawing/2016/5/11/chartex" xmlns:cx6="http://schemas.microsoft.com/office/drawing/2016/5/12/chartex" xmlns:cx7="http://schemas.microsoft.com/office/drawing/2016/5/13/chartex" xmlns:cx8="http://schemas.microsoft.com/office/drawing/2016/5/14/chartex" xmlns:mc="http://schemas.openxmlformats.org/markup-compatibility/2006" xmlns:aink="http://schemas.microsoft.com/office/drawing/2016/ink" xmlns:am3d="http://schemas.microsoft.com/office/drawing/2017/model3d" xmlns:o="urn:schemas-microsoft-com:office:office" xmlns:r="http://schemas.openxmlformats.org/officeDocument/2006/relationships" xmlns:m="http://schemas.openxmlformats.org/officeDocument/2006/math" xmlns:v="urn:schemas-microsoft-com:vml" xmlns:wp14="http://schemas.microsoft.com/office/word/2010/wordprocessingDrawing" xmlns:wp="http://schemas.openxmlformats.org/drawingml/2006/wordprocessingDrawing" xmlns:w10="urn:schemas-microsoft-com:office:word" xmlns:w="http://schemas.openxmlformats.org/wordprocessingml/2006/main" xmlns:w14="http://schemas.microsoft.com/office/word/2010/wordml" xmlns:w15="http://schemas.microsoft.com/office/word/2012/wordml" xmlns:w16cex="http://schemas.microsoft.com/office/word/2018/wordml/cex" xmlns:w16cid="http://schemas.microsoft.com/office/word/2016/wordml/cid" xmlns:w16="http://schemas.microsoft.com/office/word/2018/wordml" xmlns:w16se="http://schemas.microsoft.com/office/word/2015/wordml/symex" xmlns:wpg="http://schemas.microsoft.com/office/word/2010/wordprocessingGroup" xmlns:wpi="http://schemas.microsoft.com/office/word/2010/wordprocessingInk" xmlns:wne="http://schemas.microsoft.com/office/word/2006/wordml" xmlns:wps="http://schemas.microsoft.com/office/word/2010/wordprocessingShape" mc:Ignorable="w14 w15 w16se w16cid w16 w16cex wp14">
+<w:numbering xmlns:wpc="http://schemas.microsoft.com/office/word/2010/wordprocessingCanvas" xmlns:cx="http://schemas.microsoft.com/office/drawing/2014/chartex" xmlns:cx1="http://schemas.microsoft.com/office/drawing/2015/9/8/chartex" xmlns:cx2="http://schemas.microsoft.com/office/drawing/2015/10/21/chartex" xmlns:cx3="http://schemas.microsoft.com/office/drawing/2016/5/9/chartex" xmlns:cx4="http://schemas.microsoft.com/office/drawing/2016/5/10/chartex" xmlns:cx5="http://schemas.microsoft.com/office/drawing/2016/5/11/chartex" xmlns:cx6="http://schemas.microsoft.com/office/drawing/2016/5/12/chartex" xmlns:cx7="http://schemas.microsoft.com/office/drawing/2016/5/13/chartex" xmlns:cx8="http://schemas.microsoft.com/office/drawing/2016/5/14/chartex" xmlns:mc="http://schemas.openxmlformats.org/markup-compatibility/2006" xmlns:aink="http://schemas.microsoft.com/office/drawing/2016/ink" xmlns:am3d="http://schemas.microsoft.com/office/drawing/2017/model3d" xmlns:o="urn:schemas-microsoft-com:office:office" xmlns:r="http://schemas.openxmlformats.org/officeDocument/2006/relationships" xmlns:m="http://schemas.openxmlformats.org/officeDocument/2006/math" xmlns:v="urn:schemas-microsoft-com:vml" xmlns:wp14="http://schemas.microsoft.com/office/word/2010/wordprocessingDrawing" xmlns:wp="http://schemas.openxmlformats.org/drawingml/2006/wordprocessingDrawing" xmlns:w10="urn:schemas-microsoft-com:office:word" xmlns:w="http://schemas.openxmlformats.org/wordprocessingml/2006/main" xmlns:w14="http://schemas.microsoft.com/office/word/2010/wordml" xmlns:w15="http://schemas.microsoft.com/office/word/2012/wordml" xmlns:w16cex="http://schemas.microsoft.com/office/word/2018/wordml/cex" xmlns:w16cid="http://schemas.microsoft.com/office/word/2016/wordml/cid" xmlns:w16="http://schemas.microsoft.com/office/word/2018/wordml" xmlns:w16sdtdh="http://schemas.microsoft.com/office/word/2020/wordml/sdtdatahash" xmlns:w16se="http://schemas.microsoft.com/office/word/2015/wordml/symex" xmlns:wpg="http://schemas.microsoft.com/office/word/2010/wordprocessingGroup" xmlns:wpi="http://schemas.microsoft.com/office/word/2010/wordprocessingInk" xmlns:wne="http://schemas.microsoft.com/office/word/2006/wordml" xmlns:wps="http://schemas.microsoft.com/office/word/2010/wordprocessingShape" mc:Ignorable="w14 w15 w16se w16cid w16 w16cex w16sdtdh wp14">
   <w:abstractNum w:abstractNumId="0" w15:restartNumberingAfterBreak="0">
     <w:nsid w:val="3E5C22A6"/>
     <w:multiLevelType w:val="multilevel"/>
@@ -2812,7 +2960,7 @@
 </file>
 
 <file path=word/styles.xml><?xml version="1.0" encoding="utf-8"?>
-<w:styles xmlns:mc="http://schemas.openxmlformats.org/markup-compatibility/2006" xmlns:r="http://schemas.openxmlformats.org/officeDocument/2006/relationships" xmlns:w="http://schemas.openxmlformats.org/wordprocessingml/2006/main" xmlns:w14="http://schemas.microsoft.com/office/word/2010/wordml" xmlns:w15="http://schemas.microsoft.com/office/word/2012/wordml" xmlns:w16cex="http://schemas.microsoft.com/office/word/2018/wordml/cex" xmlns:w16cid="http://schemas.microsoft.com/office/word/2016/wordml/cid" xmlns:w16="http://schemas.microsoft.com/office/word/2018/wordml" xmlns:w16se="http://schemas.microsoft.com/office/word/2015/wordml/symex" mc:Ignorable="w14 w15 w16se w16cid w16 w16cex">
+<w:styles xmlns:mc="http://schemas.openxmlformats.org/markup-compatibility/2006" xmlns:r="http://schemas.openxmlformats.org/officeDocument/2006/relationships" xmlns:w="http://schemas.openxmlformats.org/wordprocessingml/2006/main" xmlns:w14="http://schemas.microsoft.com/office/word/2010/wordml" xmlns:w15="http://schemas.microsoft.com/office/word/2012/wordml" xmlns:w16cex="http://schemas.microsoft.com/office/word/2018/wordml/cex" xmlns:w16cid="http://schemas.microsoft.com/office/word/2016/wordml/cid" xmlns:w16="http://schemas.microsoft.com/office/word/2018/wordml" xmlns:w16sdtdh="http://schemas.microsoft.com/office/word/2020/wordml/sdtdatahash" xmlns:w16se="http://schemas.microsoft.com/office/word/2015/wordml/symex" mc:Ignorable="w14 w15 w16se w16cid w16 w16cex w16sdtdh">
   <w:docDefaults>
     <w:rPrDefault>
       <w:rPr>

</xml_diff>